<commit_message>
docs: actualizacion de documentos grupales menos testing report
</commit_message>
<xml_diff>
--- a/reports/Call 2/Group/D01/00 - Requirements - Group.docx
+++ b/reports/Call 2/Group/D01/00 - Requirements - Group.docx
@@ -4,7 +4,7 @@
   <w:body>
     <w:p>
       <w:pPr>
-        <w:pStyle w:val="Heading1"/>
+        <w:pStyle w:val="Ttulo1"/>
         <w:spacing w:before="0"/>
         <w:rPr>
           <w:rFonts w:cstheme="majorHAnsi"/>
@@ -91,7 +91,7 @@
           </w:tcPr>
           <w:p>
             <w:pPr>
-              <w:pStyle w:val="NoSpacing"/>
+              <w:pStyle w:val="Sinespaciado"/>
               <w:rPr>
                 <w:rFonts w:asciiTheme="majorHAnsi" w:hAnsiTheme="majorHAnsi" w:cstheme="majorHAnsi"/>
               </w:rPr>
@@ -148,7 +148,7 @@
                   <w:rPr>
                     <w:rFonts w:asciiTheme="majorHAnsi" w:hAnsiTheme="majorHAnsi" w:cstheme="majorHAnsi"/>
                   </w:rPr>
-                  <w:t>1</w:t>
+                  <w:t>2</w:t>
                 </w:r>
                 <w:r>
                   <w:rPr>
@@ -188,7 +188,7 @@
           </w:tcPr>
           <w:p>
             <w:pPr>
-              <w:pStyle w:val="NoSpacing"/>
+              <w:pStyle w:val="Sinespaciado"/>
               <w:rPr>
                 <w:rFonts w:asciiTheme="majorHAnsi" w:hAnsiTheme="majorHAnsi" w:cstheme="majorHAnsi"/>
               </w:rPr>
@@ -246,7 +246,7 @@
                       <w:rPr>
                         <w:rFonts w:asciiTheme="majorHAnsi" w:hAnsiTheme="majorHAnsi" w:cstheme="majorHAnsi"/>
                       </w:rPr>
-                      <w:t>https://github.com/Manuelgithuv/Acme-ANS-D01</w:t>
+                      <w:t>https://github.com/Manuelgithuv/Acme-ANS-C2</w:t>
                     </w:r>
                   </w:sdtContent>
                 </w:sdt>
@@ -274,7 +274,7 @@
           </w:p>
           <w:p>
             <w:pPr>
-              <w:pStyle w:val="NoSpacing"/>
+              <w:pStyle w:val="Sinespaciado"/>
               <w:rPr>
                 <w:rFonts w:asciiTheme="majorHAnsi" w:hAnsiTheme="majorHAnsi" w:cstheme="majorBidi"/>
                 <w:b/>
@@ -326,7 +326,7 @@
                     <w:rFonts w:asciiTheme="majorHAnsi" w:hAnsiTheme="majorHAnsi" w:cstheme="majorBidi"/>
                     <w:lang w:val="es-ES"/>
                   </w:rPr>
-                  <w:t xml:space="preserve"> ****2394*</w:t>
+                  <w:t xml:space="preserve"> </w:t>
                 </w:r>
               </w:sdtContent>
             </w:sdt>
@@ -334,7 +334,7 @@
           <w:permEnd w:id="291510380"/>
           <w:p>
             <w:pPr>
-              <w:pStyle w:val="NoSpacing"/>
+              <w:pStyle w:val="Sinespaciado"/>
               <w:rPr>
                 <w:rFonts w:asciiTheme="majorHAnsi" w:hAnsiTheme="majorHAnsi" w:cstheme="majorHAnsi"/>
                 <w:b/>
@@ -382,7 +382,7 @@
                     <w:rFonts w:asciiTheme="majorHAnsi" w:hAnsiTheme="majorHAnsi" w:cstheme="majorHAnsi"/>
                     <w:lang w:val="es-ES"/>
                   </w:rPr>
-                  <w:t xml:space="preserve"> NFH7929</w:t>
+                  <w:t xml:space="preserve"> </w:t>
                 </w:r>
               </w:sdtContent>
             </w:sdt>
@@ -390,7 +390,7 @@
           </w:p>
           <w:p>
             <w:pPr>
-              <w:pStyle w:val="NoSpacing"/>
+              <w:pStyle w:val="Sinespaciado"/>
               <w:rPr>
                 <w:rFonts w:asciiTheme="majorHAnsi" w:hAnsiTheme="majorHAnsi" w:cstheme="majorHAnsi"/>
               </w:rPr>
@@ -436,7 +436,7 @@
                     <w:rFonts w:asciiTheme="majorHAnsi" w:hAnsiTheme="majorHAnsi" w:cstheme="majorHAnsi"/>
                     <w:lang w:val="es-ES"/>
                   </w:rPr>
-                  <w:t xml:space="preserve"> Artero Bellido, Manuel  </w:t>
+                  <w:t xml:space="preserve"> </w:t>
                 </w:r>
               </w:sdtContent>
             </w:sdt>
@@ -490,23 +490,7 @@
                     <w:rFonts w:ascii="Arial Narrow" w:eastAsia="Arial Narrow" w:hAnsi="Arial Narrow" w:cs="Arial Narrow"/>
                     <w:lang w:val="es-ES"/>
                   </w:rPr>
-                  <w:t xml:space="preserve"> Project Manager, </w:t>
-                </w:r>
-                <w:proofErr w:type="spellStart"/>
-                <w:r>
-                  <w:rPr>
-                    <w:rFonts w:ascii="Arial Narrow" w:eastAsia="Arial Narrow" w:hAnsi="Arial Narrow" w:cs="Arial Narrow"/>
-                    <w:lang w:val="es-ES"/>
-                  </w:rPr>
-                  <w:t>tester</w:t>
-                </w:r>
-                <w:proofErr w:type="spellEnd"/>
-                <w:r>
-                  <w:rPr>
-                    <w:rFonts w:ascii="Arial Narrow" w:eastAsia="Arial Narrow" w:hAnsi="Arial Narrow" w:cs="Arial Narrow"/>
-                    <w:lang w:val="es-ES"/>
-                  </w:rPr>
-                  <w:t>, desarrollador, operador</w:t>
+                  <w:t xml:space="preserve"> </w:t>
                 </w:r>
               </w:sdtContent>
             </w:sdt>
@@ -530,7 +514,7 @@
           </w:p>
           <w:p>
             <w:pPr>
-              <w:pStyle w:val="NoSpacing"/>
+              <w:pStyle w:val="Sinespaciado"/>
               <w:rPr>
                 <w:rFonts w:asciiTheme="majorHAnsi" w:hAnsiTheme="majorHAnsi" w:cstheme="majorHAnsi"/>
                 <w:b/>
@@ -575,23 +559,16 @@
                 <w:placeholder>
                   <w:docPart w:val="6F786DCD649A47158871CD1D613BC7CC"/>
                 </w:placeholder>
+                <w:showingPlcHdr/>
                 <w15:appearance w15:val="hidden"/>
                 <w:text/>
               </w:sdtPr>
               <w:sdtContent>
                 <w:r>
                   <w:rPr>
-                    <w:rFonts w:asciiTheme="majorHAnsi" w:hAnsiTheme="majorHAnsi" w:cstheme="majorBidi"/>
-                    <w:lang w:val="es-ES"/>
+                    <w:rStyle w:val="Textodelmarcadordeposicin"/>
                   </w:rPr>
-                  <w:t>7823</w:t>
-                </w:r>
-                <w:r>
-                  <w:rPr>
-                    <w:rFonts w:asciiTheme="majorHAnsi" w:hAnsiTheme="majorHAnsi" w:cstheme="majorBidi"/>
-                    <w:lang w:val="es-ES"/>
-                  </w:rPr>
-                  <w:t>*****</w:t>
+                  <w:t>Haga clic o pulse aquí para escribir texto.</w:t>
                 </w:r>
               </w:sdtContent>
             </w:sdt>
@@ -599,7 +576,7 @@
           <w:permEnd w:id="1081366304"/>
           <w:p>
             <w:pPr>
-              <w:pStyle w:val="NoSpacing"/>
+              <w:pStyle w:val="Sinespaciado"/>
               <w:rPr>
                 <w:rFonts w:asciiTheme="majorHAnsi" w:hAnsiTheme="majorHAnsi" w:cstheme="majorHAnsi"/>
                 <w:b/>
@@ -647,13 +624,6 @@
                     <w:rFonts w:asciiTheme="majorHAnsi" w:hAnsiTheme="majorHAnsi" w:cstheme="majorHAnsi"/>
                     <w:lang w:val="es-ES"/>
                   </w:rPr>
-                  <w:t>LPS5296</w:t>
-                </w:r>
-                <w:r>
-                  <w:rPr>
-                    <w:rFonts w:asciiTheme="majorHAnsi" w:hAnsiTheme="majorHAnsi" w:cstheme="majorHAnsi"/>
-                    <w:lang w:val="es-ES"/>
-                  </w:rPr>
                   <w:t xml:space="preserve">  </w:t>
                 </w:r>
               </w:sdtContent>
@@ -662,7 +632,7 @@
           </w:p>
           <w:p>
             <w:pPr>
-              <w:pStyle w:val="NoSpacing"/>
+              <w:pStyle w:val="Sinespaciado"/>
               <w:rPr>
                 <w:rFonts w:asciiTheme="majorHAnsi" w:hAnsiTheme="majorHAnsi" w:cstheme="majorHAnsi"/>
               </w:rPr>
@@ -708,34 +678,6 @@
                     <w:rFonts w:asciiTheme="majorHAnsi" w:hAnsiTheme="majorHAnsi" w:cstheme="majorHAnsi"/>
                     <w:lang w:val="es-ES"/>
                   </w:rPr>
-                  <w:t xml:space="preserve"> </w:t>
-                </w:r>
-                <w:r>
-                  <w:rPr>
-                    <w:rFonts w:asciiTheme="majorHAnsi" w:hAnsiTheme="majorHAnsi" w:cstheme="majorHAnsi"/>
-                    <w:lang w:val="es-ES"/>
-                  </w:rPr>
-                  <w:t>Calderón Rodríguez</w:t>
-                </w:r>
-                <w:r>
-                  <w:rPr>
-                    <w:rFonts w:asciiTheme="majorHAnsi" w:hAnsiTheme="majorHAnsi" w:cstheme="majorHAnsi"/>
-                    <w:lang w:val="es-ES"/>
-                  </w:rPr>
-                  <w:t>,</w:t>
-                </w:r>
-                <w:r>
-                  <w:rPr>
-                    <w:rFonts w:asciiTheme="majorHAnsi" w:hAnsiTheme="majorHAnsi" w:cstheme="majorHAnsi"/>
-                    <w:lang w:val="es-ES"/>
-                  </w:rPr>
-                  <w:t xml:space="preserve"> Manuel María</w:t>
-                </w:r>
-                <w:r>
-                  <w:rPr>
-                    <w:rFonts w:asciiTheme="majorHAnsi" w:hAnsiTheme="majorHAnsi" w:cstheme="majorHAnsi"/>
-                    <w:lang w:val="es-ES"/>
-                  </w:rPr>
                   <w:t xml:space="preserve">  </w:t>
                 </w:r>
               </w:sdtContent>
@@ -744,7 +686,7 @@
           </w:p>
           <w:p>
             <w:pPr>
-              <w:pStyle w:val="NoSpacing"/>
+              <w:pStyle w:val="Sinespaciado"/>
               <w:rPr>
                 <w:rFonts w:asciiTheme="majorHAnsi" w:hAnsiTheme="majorHAnsi" w:cstheme="majorHAnsi"/>
               </w:rPr>
@@ -790,38 +732,6 @@
                     <w:rFonts w:eastAsia="Arial Narrow"/>
                     <w:lang w:val="en-US"/>
                   </w:rPr>
-                  <w:t xml:space="preserve"> Operator, Project Manager, </w:t>
-                </w:r>
-                <w:proofErr w:type="spellStart"/>
-                <w:r>
-                  <w:rPr>
-                    <w:rFonts w:eastAsia="Arial Narrow"/>
-                    <w:lang w:val="en-US"/>
-                  </w:rPr>
-                  <w:t>Analista</w:t>
-                </w:r>
-                <w:proofErr w:type="spellEnd"/>
-                <w:r>
-                  <w:rPr>
-                    <w:rFonts w:eastAsia="Arial Narrow"/>
-                    <w:lang w:val="en-US"/>
-                  </w:rPr>
-                  <w:t xml:space="preserve">, </w:t>
-                </w:r>
-                <w:proofErr w:type="spellStart"/>
-                <w:r>
-                  <w:rPr>
-                    <w:rFonts w:eastAsia="Arial Narrow"/>
-                    <w:lang w:val="en-US"/>
-                  </w:rPr>
-                  <w:t>Desarrollador</w:t>
-                </w:r>
-                <w:proofErr w:type="spellEnd"/>
-                <w:r>
-                  <w:rPr>
-                    <w:rFonts w:eastAsia="Arial Narrow"/>
-                    <w:lang w:val="en-US"/>
-                  </w:rPr>
                   <w:t xml:space="preserve">  </w:t>
                 </w:r>
               </w:sdtContent>
@@ -851,7 +761,7 @@
           </w:p>
           <w:p>
             <w:pPr>
-              <w:pStyle w:val="NoSpacing"/>
+              <w:pStyle w:val="Sinespaciado"/>
               <w:rPr>
                 <w:rFonts w:asciiTheme="majorHAnsi" w:hAnsiTheme="majorHAnsi" w:cstheme="majorHAnsi"/>
                 <w:b/>
@@ -914,7 +824,7 @@
           <w:permEnd w:id="1000832359"/>
           <w:p>
             <w:pPr>
-              <w:pStyle w:val="NoSpacing"/>
+              <w:pStyle w:val="Sinespaciado"/>
               <w:rPr>
                 <w:rFonts w:asciiTheme="majorHAnsi" w:hAnsiTheme="majorHAnsi" w:cstheme="majorHAnsi"/>
                 <w:b/>
@@ -984,7 +894,7 @@
           </w:p>
           <w:p>
             <w:pPr>
-              <w:pStyle w:val="NoSpacing"/>
+              <w:pStyle w:val="Sinespaciado"/>
               <w:rPr>
                 <w:rFonts w:asciiTheme="majorHAnsi" w:hAnsiTheme="majorHAnsi" w:cstheme="majorHAnsi"/>
                 <w:lang w:val="es-ES"/>
@@ -1053,7 +963,7 @@
           <w:permEnd w:id="1519068571"/>
           <w:p>
             <w:pPr>
-              <w:pStyle w:val="NoSpacing"/>
+              <w:pStyle w:val="Sinespaciado"/>
               <w:rPr>
                 <w:rFonts w:asciiTheme="majorHAnsi" w:hAnsiTheme="majorHAnsi" w:cstheme="majorHAnsi"/>
               </w:rPr>
@@ -1098,37 +1008,7 @@
                     <w:rFonts w:asciiTheme="majorHAnsi" w:hAnsiTheme="majorHAnsi" w:cstheme="majorHAnsi"/>
                     <w:lang w:val="es-ES"/>
                   </w:rPr>
-                  <w:t xml:space="preserve"> </w:t>
-                </w:r>
-                <w:r>
-                  <w:rPr>
-                    <w:rFonts w:asciiTheme="majorHAnsi" w:hAnsiTheme="majorHAnsi" w:cstheme="majorHAnsi"/>
-                    <w:lang w:val="es-ES"/>
-                  </w:rPr>
-                  <w:t>De</w:t>
-                </w:r>
-                <w:r>
-                  <w:rPr>
-                    <w:rFonts w:asciiTheme="majorHAnsi" w:hAnsiTheme="majorHAnsi" w:cstheme="majorHAnsi"/>
-                    <w:lang w:val="es-ES"/>
-                  </w:rPr>
-                  <w:t xml:space="preserve">sarrollador, analista, Project </w:t>
-                </w:r>
-                <w:proofErr w:type="gramStart"/>
-                <w:r>
-                  <w:rPr>
-                    <w:rFonts w:asciiTheme="majorHAnsi" w:hAnsiTheme="majorHAnsi" w:cstheme="majorHAnsi"/>
-                    <w:lang w:val="es-ES"/>
-                  </w:rPr>
-                  <w:t>manager</w:t>
-                </w:r>
-                <w:proofErr w:type="gramEnd"/>
-                <w:r>
-                  <w:rPr>
-                    <w:rFonts w:asciiTheme="majorHAnsi" w:hAnsiTheme="majorHAnsi" w:cstheme="majorHAnsi"/>
-                    <w:lang w:val="es-ES"/>
-                  </w:rPr>
-                  <w:t xml:space="preserve">, operador </w:t>
+                  <w:t>Operador, Developer, Tester</w:t>
                 </w:r>
               </w:sdtContent>
             </w:sdt>
@@ -1152,7 +1032,7 @@
           </w:p>
           <w:p>
             <w:pPr>
-              <w:pStyle w:val="NoSpacing"/>
+              <w:pStyle w:val="Sinespaciado"/>
               <w:rPr>
                 <w:rFonts w:asciiTheme="majorHAnsi" w:hAnsiTheme="majorHAnsi" w:cstheme="majorHAnsi"/>
                 <w:b/>
@@ -1215,7 +1095,7 @@
           <w:permEnd w:id="1222207409"/>
           <w:p>
             <w:pPr>
-              <w:pStyle w:val="NoSpacing"/>
+              <w:pStyle w:val="Sinespaciado"/>
               <w:rPr>
                 <w:rFonts w:asciiTheme="majorHAnsi" w:hAnsiTheme="majorHAnsi" w:cstheme="majorHAnsi"/>
                 <w:b/>
@@ -1265,7 +1145,6 @@
                   </w:rPr>
                   <w:t xml:space="preserve"> </w:t>
                 </w:r>
-                <w:proofErr w:type="spellStart"/>
                 <w:r>
                   <w:rPr>
                     <w:rFonts w:asciiTheme="majorHAnsi" w:hAnsiTheme="majorHAnsi" w:cstheme="majorHAnsi"/>
@@ -1273,7 +1152,6 @@
                   </w:rPr>
                   <w:t>clagonben</w:t>
                 </w:r>
-                <w:proofErr w:type="spellEnd"/>
                 <w:r>
                   <w:rPr>
                     <w:rFonts w:asciiTheme="majorHAnsi" w:hAnsiTheme="majorHAnsi" w:cstheme="majorHAnsi"/>
@@ -1287,7 +1165,7 @@
           </w:p>
           <w:p>
             <w:pPr>
-              <w:pStyle w:val="NoSpacing"/>
+              <w:pStyle w:val="Sinespaciado"/>
               <w:rPr>
                 <w:rFonts w:asciiTheme="majorHAnsi" w:hAnsiTheme="majorHAnsi" w:cstheme="majorHAnsi"/>
               </w:rPr>
@@ -1369,7 +1247,7 @@
           </w:p>
           <w:p>
             <w:pPr>
-              <w:pStyle w:val="NoSpacing"/>
+              <w:pStyle w:val="Sinespaciado"/>
               <w:rPr>
                 <w:rFonts w:asciiTheme="majorHAnsi" w:hAnsiTheme="majorHAnsi" w:cstheme="majorHAnsi"/>
               </w:rPr>
@@ -1413,41 +1291,7 @@
                   <w:rPr>
                     <w:rFonts w:asciiTheme="majorHAnsi" w:hAnsiTheme="majorHAnsi" w:cstheme="majorHAnsi"/>
                   </w:rPr>
-                  <w:t xml:space="preserve"> </w:t>
-                </w:r>
-                <w:proofErr w:type="spellStart"/>
-                <w:r>
-                  <w:rPr>
-                    <w:rFonts w:asciiTheme="majorHAnsi" w:hAnsiTheme="majorHAnsi" w:cstheme="majorHAnsi"/>
-                  </w:rPr>
-                  <w:t>Desarrollador</w:t>
-                </w:r>
-                <w:proofErr w:type="spellEnd"/>
-                <w:r>
-                  <w:rPr>
-                    <w:rFonts w:asciiTheme="majorHAnsi" w:hAnsiTheme="majorHAnsi" w:cstheme="majorHAnsi"/>
-                  </w:rPr>
-                  <w:t xml:space="preserve">, </w:t>
-                </w:r>
-                <w:proofErr w:type="spellStart"/>
-                <w:r>
-                  <w:rPr>
-                    <w:rFonts w:asciiTheme="majorHAnsi" w:hAnsiTheme="majorHAnsi" w:cstheme="majorHAnsi"/>
-                  </w:rPr>
-                  <w:t>Analista</w:t>
-                </w:r>
-                <w:proofErr w:type="spellEnd"/>
-                <w:r>
-                  <w:rPr>
-                    <w:rFonts w:asciiTheme="majorHAnsi" w:hAnsiTheme="majorHAnsi" w:cstheme="majorHAnsi"/>
-                  </w:rPr>
-                  <w:t>, Project Manager</w:t>
-                </w:r>
-                <w:r>
-                  <w:rPr>
-                    <w:rFonts w:asciiTheme="majorHAnsi" w:hAnsiTheme="majorHAnsi" w:cstheme="majorHAnsi"/>
-                  </w:rPr>
-                  <w:t xml:space="preserve">  </w:t>
+                  <w:t xml:space="preserve">Project Manager, Developer, Tester  </w:t>
                 </w:r>
               </w:sdtContent>
             </w:sdt>
@@ -1473,7 +1317,7 @@
           </w:p>
           <w:p>
             <w:pPr>
-              <w:pStyle w:val="NoSpacing"/>
+              <w:pStyle w:val="Sinespaciado"/>
               <w:rPr>
                 <w:rFonts w:asciiTheme="majorHAnsi" w:hAnsiTheme="majorHAnsi" w:cstheme="majorHAnsi"/>
                 <w:b/>
@@ -1512,16 +1356,17 @@
                 <w:placeholder>
                   <w:docPart w:val="B1D9E9406473491A93A87EB351F6C63D"/>
                 </w:placeholder>
+                <w:showingPlcHdr/>
                 <w15:appearance w15:val="hidden"/>
                 <w:text/>
               </w:sdtPr>
               <w:sdtContent>
                 <w:r>
                   <w:rPr>
-                    <w:rFonts w:asciiTheme="majorHAnsi" w:hAnsiTheme="majorHAnsi" w:cstheme="majorBidi"/>
+                    <w:rStyle w:val="Textodelmarcadordeposicin"/>
                     <w:lang w:val="es-ES"/>
                   </w:rPr>
-                  <w:t xml:space="preserve"> ****3719*</w:t>
+                  <w:t>Haga clic o pulse aquí para escribir texto.</w:t>
                 </w:r>
               </w:sdtContent>
             </w:sdt>
@@ -1529,7 +1374,7 @@
           <w:permEnd w:id="1631927432"/>
           <w:p>
             <w:pPr>
-              <w:pStyle w:val="NoSpacing"/>
+              <w:pStyle w:val="Sinespaciado"/>
               <w:rPr>
                 <w:rFonts w:asciiTheme="majorHAnsi" w:hAnsiTheme="majorHAnsi" w:cstheme="majorHAnsi"/>
                 <w:b/>
@@ -1577,7 +1422,7 @@
                     <w:rFonts w:asciiTheme="majorHAnsi" w:hAnsiTheme="majorHAnsi" w:cstheme="majorHAnsi"/>
                     <w:lang w:val="es-ES"/>
                   </w:rPr>
-                  <w:t xml:space="preserve"> VNK5300</w:t>
+                  <w:t xml:space="preserve"> </w:t>
                 </w:r>
               </w:sdtContent>
             </w:sdt>
@@ -1585,7 +1430,7 @@
           </w:p>
           <w:p>
             <w:pPr>
-              <w:pStyle w:val="NoSpacing"/>
+              <w:pStyle w:val="Sinespaciado"/>
               <w:rPr>
                 <w:rFonts w:asciiTheme="majorHAnsi" w:hAnsiTheme="majorHAnsi" w:cstheme="majorHAnsi"/>
               </w:rPr>
@@ -1631,7 +1476,7 @@
                     <w:rFonts w:asciiTheme="majorHAnsi" w:hAnsiTheme="majorHAnsi" w:cstheme="majorHAnsi"/>
                     <w:lang w:val="es-ES"/>
                   </w:rPr>
-                  <w:t xml:space="preserve"> Márquez, Gutiérrez, José Manuel  </w:t>
+                  <w:t xml:space="preserve">  </w:t>
                 </w:r>
               </w:sdtContent>
             </w:sdt>
@@ -1639,7 +1484,7 @@
           </w:p>
           <w:p>
             <w:pPr>
-              <w:pStyle w:val="NoSpacing"/>
+              <w:pStyle w:val="Sinespaciado"/>
               <w:rPr>
                 <w:rFonts w:asciiTheme="majorHAnsi" w:hAnsiTheme="majorHAnsi" w:cstheme="majorHAnsi"/>
               </w:rPr>
@@ -1684,26 +1529,6 @@
                   </w:rPr>
                   <w:t xml:space="preserve"> </w:t>
                 </w:r>
-                <w:r>
-                  <w:rPr>
-                    <w:rFonts w:asciiTheme="majorHAnsi" w:hAnsiTheme="majorHAnsi" w:cstheme="majorHAnsi"/>
-                  </w:rPr>
-                  <w:t xml:space="preserve">tester, </w:t>
-                </w:r>
-                <w:proofErr w:type="spellStart"/>
-                <w:r>
-                  <w:rPr>
-                    <w:rFonts w:asciiTheme="majorHAnsi" w:hAnsiTheme="majorHAnsi" w:cstheme="majorHAnsi"/>
-                  </w:rPr>
-                  <w:t>desarrollador</w:t>
-                </w:r>
-                <w:proofErr w:type="spellEnd"/>
-                <w:r>
-                  <w:rPr>
-                    <w:rFonts w:asciiTheme="majorHAnsi" w:hAnsiTheme="majorHAnsi" w:cstheme="majorHAnsi"/>
-                  </w:rPr>
-                  <w:t xml:space="preserve">  </w:t>
-                </w:r>
               </w:sdtContent>
             </w:sdt>
             <w:permEnd w:id="2077499526"/>
@@ -1715,7 +1540,7 @@
           </w:tcPr>
           <w:p>
             <w:pPr>
-              <w:pStyle w:val="NoSpacing"/>
+              <w:pStyle w:val="Sinespaciado"/>
               <w:rPr>
                 <w:rFonts w:asciiTheme="majorHAnsi" w:hAnsiTheme="majorHAnsi" w:cstheme="majorHAnsi"/>
               </w:rPr>
@@ -1737,7 +1562,7 @@
           </w:tcPr>
           <w:p>
             <w:pPr>
-              <w:pStyle w:val="NoSpacing"/>
+              <w:pStyle w:val="Sinespaciado"/>
               <w:rPr>
                 <w:rFonts w:asciiTheme="majorHAnsi" w:hAnsiTheme="majorHAnsi" w:cstheme="majorHAnsi"/>
               </w:rPr>
@@ -1796,14 +1621,28 @@
                     <w:rFonts w:asciiTheme="majorHAnsi" w:hAnsiTheme="majorHAnsi" w:cstheme="majorHAnsi"/>
                     <w:lang w:val="es-ES"/>
                   </w:rPr>
-                  <w:t>20</w:t>
+                  <w:t>3</w:t>
                 </w:r>
                 <w:r>
                   <w:rPr>
                     <w:rFonts w:asciiTheme="majorHAnsi" w:hAnsiTheme="majorHAnsi" w:cstheme="majorHAnsi"/>
                     <w:lang w:val="es-ES"/>
                   </w:rPr>
-                  <w:t xml:space="preserve"> de febrero del 2025</w:t>
+                  <w:t xml:space="preserve"> de </w:t>
+                </w:r>
+                <w:r>
+                  <w:rPr>
+                    <w:rFonts w:asciiTheme="majorHAnsi" w:hAnsiTheme="majorHAnsi" w:cstheme="majorHAnsi"/>
+                    <w:lang w:val="es-ES"/>
+                  </w:rPr>
+                  <w:t>julio</w:t>
+                </w:r>
+                <w:r>
+                  <w:rPr>
+                    <w:rFonts w:asciiTheme="majorHAnsi" w:hAnsiTheme="majorHAnsi" w:cstheme="majorHAnsi"/>
+                    <w:lang w:val="es-ES"/>
+                  </w:rPr>
+                  <w:t xml:space="preserve"> del 2025</w:t>
                 </w:r>
               </w:sdtContent>
             </w:sdt>
@@ -1817,7 +1656,7 @@
     <w:bookmarkEnd w:id="0"/>
     <w:p>
       <w:pPr>
-        <w:pStyle w:val="Heading1"/>
+        <w:pStyle w:val="Ttulo1"/>
         <w:spacing w:before="0"/>
         <w:rPr>
           <w:rFonts w:cstheme="majorHAnsi"/>
@@ -1851,7 +1690,7 @@
     </w:p>
     <w:p>
       <w:pPr>
-        <w:pStyle w:val="Heading2"/>
+        <w:pStyle w:val="Ttulo2"/>
         <w:rPr>
           <w:rFonts w:cstheme="majorHAnsi"/>
         </w:rPr>
@@ -1870,7 +1709,7 @@
     </w:p>
     <w:p>
       <w:pPr>
-        <w:pStyle w:val="Heading2"/>
+        <w:pStyle w:val="Ttulo2"/>
         <w:rPr>
           <w:rFonts w:cstheme="majorHAnsi"/>
         </w:rPr>
@@ -1889,7 +1728,7 @@
     </w:p>
     <w:p>
       <w:pPr>
-        <w:pStyle w:val="Heading2"/>
+        <w:pStyle w:val="Ttulo2"/>
         <w:rPr>
           <w:rFonts w:cstheme="majorHAnsi"/>
         </w:rPr>
@@ -1908,7 +1747,7 @@
     </w:p>
     <w:p>
       <w:pPr>
-        <w:pStyle w:val="Heading2"/>
+        <w:pStyle w:val="Ttulo2"/>
         <w:rPr>
           <w:rFonts w:cstheme="majorHAnsi"/>
         </w:rPr>
@@ -1927,7 +1766,7 @@
     </w:p>
     <w:p>
       <w:pPr>
-        <w:pStyle w:val="Heading2"/>
+        <w:pStyle w:val="Ttulo2"/>
         <w:rPr>
           <w:rFonts w:cstheme="majorHAnsi"/>
         </w:rPr>
@@ -2160,7 +1999,7 @@
     </w:p>
     <w:p>
       <w:pPr>
-        <w:pStyle w:val="Heading1"/>
+        <w:pStyle w:val="Ttulo1"/>
         <w:rPr>
           <w:rFonts w:cstheme="majorHAnsi"/>
         </w:rPr>
@@ -2193,7 +2032,7 @@
     </w:p>
     <w:p>
       <w:pPr>
-        <w:pStyle w:val="Heading2"/>
+        <w:pStyle w:val="Ttulo2"/>
         <w:rPr>
           <w:rFonts w:cstheme="majorHAnsi"/>
         </w:rPr>
@@ -3207,7 +3046,7 @@
     </w:p>
     <w:p>
       <w:pPr>
-        <w:pStyle w:val="Heading2"/>
+        <w:pStyle w:val="Ttulo2"/>
         <w:rPr>
           <w:rFonts w:cstheme="majorHAnsi"/>
         </w:rPr>
@@ -3226,7 +3065,7 @@
     </w:p>
     <w:p>
       <w:pPr>
-        <w:pStyle w:val="Heading2"/>
+        <w:pStyle w:val="Ttulo2"/>
         <w:rPr>
           <w:rFonts w:cstheme="majorHAnsi"/>
         </w:rPr>
@@ -3245,7 +3084,7 @@
     </w:p>
     <w:p>
       <w:pPr>
-        <w:pStyle w:val="Heading2"/>
+        <w:pStyle w:val="Ttulo2"/>
         <w:rPr>
           <w:rFonts w:cstheme="majorHAnsi"/>
         </w:rPr>
@@ -3335,7 +3174,7 @@
     </w:p>
     <w:p>
       <w:pPr>
-        <w:pStyle w:val="Heading2"/>
+        <w:pStyle w:val="Ttulo2"/>
         <w:rPr>
           <w:rFonts w:cstheme="majorHAnsi"/>
         </w:rPr>
@@ -3407,7 +3246,7 @@
     </w:p>
     <w:p>
       <w:pPr>
-        <w:pStyle w:val="Heading1"/>
+        <w:pStyle w:val="Ttulo1"/>
         <w:tabs>
           <w:tab w:val="left" w:pos="284"/>
         </w:tabs>
@@ -3443,7 +3282,7 @@
     </w:p>
     <w:p>
       <w:pPr>
-        <w:pStyle w:val="Heading2"/>
+        <w:pStyle w:val="Ttulo2"/>
         <w:rPr>
           <w:rFonts w:cstheme="majorHAnsi"/>
         </w:rPr>
@@ -3462,7 +3301,7 @@
     </w:p>
     <w:p>
       <w:pPr>
-        <w:pStyle w:val="Heading2"/>
+        <w:pStyle w:val="Ttulo2"/>
         <w:rPr>
           <w:rFonts w:cstheme="majorHAnsi"/>
         </w:rPr>
@@ -3811,7 +3650,7 @@
     </w:p>
     <w:p>
       <w:pPr>
-        <w:pStyle w:val="Heading2"/>
+        <w:pStyle w:val="Ttulo2"/>
         <w:rPr>
           <w:rFonts w:cstheme="majorHAnsi"/>
         </w:rPr>
@@ -3838,7 +3677,7 @@
     </w:p>
     <w:p>
       <w:pPr>
-        <w:pStyle w:val="Heading2"/>
+        <w:pStyle w:val="Ttulo2"/>
         <w:rPr>
           <w:rFonts w:cstheme="majorHAnsi"/>
         </w:rPr>
@@ -3857,7 +3696,7 @@
     </w:p>
     <w:p>
       <w:pPr>
-        <w:pStyle w:val="Heading2"/>
+        <w:pStyle w:val="Ttulo2"/>
         <w:rPr>
           <w:rFonts w:cstheme="majorHAnsi"/>
         </w:rPr>
@@ -3906,7 +3745,7 @@
     </w:p>
     <w:p>
       <w:pPr>
-        <w:pStyle w:val="Heading1"/>
+        <w:pStyle w:val="Ttulo1"/>
         <w:tabs>
           <w:tab w:val="left" w:pos="284"/>
         </w:tabs>
@@ -3942,7 +3781,7 @@
     </w:p>
     <w:p>
       <w:pPr>
-        <w:pStyle w:val="Heading2"/>
+        <w:pStyle w:val="Ttulo2"/>
         <w:rPr>
           <w:rFonts w:cstheme="majorHAnsi"/>
         </w:rPr>
@@ -3990,7 +3829,7 @@
     </w:p>
     <w:p>
       <w:pPr>
-        <w:pStyle w:val="Heading2"/>
+        <w:pStyle w:val="Ttulo2"/>
         <w:rPr>
           <w:rFonts w:cstheme="majorHAnsi"/>
         </w:rPr>
@@ -4012,7 +3851,7 @@
     </w:p>
     <w:p>
       <w:pPr>
-        <w:pStyle w:val="Heading2"/>
+        <w:pStyle w:val="Ttulo2"/>
         <w:rPr>
           <w:rFonts w:cstheme="majorHAnsi"/>
         </w:rPr>
@@ -4031,7 +3870,7 @@
     </w:p>
     <w:p>
       <w:pPr>
-        <w:pStyle w:val="Heading2"/>
+        <w:pStyle w:val="Ttulo2"/>
         <w:rPr>
           <w:rFonts w:cstheme="majorHAnsi"/>
         </w:rPr>
@@ -4085,7 +3924,7 @@
     </w:p>
     <w:p>
       <w:pPr>
-        <w:pStyle w:val="Heading2"/>
+        <w:pStyle w:val="Ttulo2"/>
         <w:rPr>
           <w:rFonts w:cstheme="majorHAnsi"/>
         </w:rPr>
@@ -4175,7 +4014,7 @@
     </w:p>
     <w:p>
       <w:pPr>
-        <w:pStyle w:val="Heading1"/>
+        <w:pStyle w:val="Ttulo1"/>
         <w:tabs>
           <w:tab w:val="left" w:pos="284"/>
         </w:tabs>
@@ -4211,7 +4050,7 @@
     </w:p>
     <w:p>
       <w:pPr>
-        <w:pStyle w:val="Heading2"/>
+        <w:pStyle w:val="Ttulo2"/>
         <w:rPr>
           <w:rFonts w:cstheme="majorHAnsi"/>
         </w:rPr>
@@ -4236,7 +4075,7 @@
     </w:p>
     <w:p>
       <w:pPr>
-        <w:pStyle w:val="Heading2"/>
+        <w:pStyle w:val="Ttulo2"/>
         <w:rPr>
           <w:rFonts w:cstheme="majorHAnsi"/>
         </w:rPr>
@@ -4261,7 +4100,7 @@
     </w:p>
     <w:p>
       <w:pPr>
-        <w:pStyle w:val="Heading2"/>
+        <w:pStyle w:val="Ttulo2"/>
         <w:rPr>
           <w:rFonts w:cstheme="majorHAnsi"/>
         </w:rPr>
@@ -4348,7 +4187,7 @@
     </w:p>
     <w:p>
       <w:pPr>
-        <w:pStyle w:val="Heading2"/>
+        <w:pStyle w:val="Ttulo2"/>
         <w:rPr>
           <w:rFonts w:cstheme="majorHAnsi"/>
         </w:rPr>
@@ -4373,7 +4212,7 @@
     </w:p>
     <w:p>
       <w:pPr>
-        <w:pStyle w:val="Heading2"/>
+        <w:pStyle w:val="Ttulo2"/>
         <w:rPr>
           <w:rFonts w:cstheme="majorHAnsi"/>
         </w:rPr>
@@ -4516,7 +4355,7 @@
     </w:p>
     <w:p>
       <w:pPr>
-        <w:pStyle w:val="Heading1"/>
+        <w:pStyle w:val="Ttulo1"/>
         <w:tabs>
           <w:tab w:val="left" w:pos="284"/>
         </w:tabs>
@@ -4552,7 +4391,7 @@
     </w:p>
     <w:p>
       <w:pPr>
-        <w:pStyle w:val="Heading2"/>
+        <w:pStyle w:val="Ttulo2"/>
         <w:rPr>
           <w:rFonts w:cstheme="majorHAnsi"/>
         </w:rPr>
@@ -4766,7 +4605,7 @@
     </w:p>
     <w:p>
       <w:pPr>
-        <w:pStyle w:val="Heading2"/>
+        <w:pStyle w:val="Ttulo2"/>
         <w:rPr>
           <w:rFonts w:cstheme="majorHAnsi"/>
         </w:rPr>
@@ -4791,7 +4630,7 @@
     </w:p>
     <w:p>
       <w:pPr>
-        <w:pStyle w:val="Heading2"/>
+        <w:pStyle w:val="Ttulo2"/>
         <w:rPr>
           <w:rFonts w:cstheme="majorHAnsi"/>
         </w:rPr>
@@ -4816,7 +4655,7 @@
     </w:p>
     <w:p>
       <w:pPr>
-        <w:pStyle w:val="Heading2"/>
+        <w:pStyle w:val="Ttulo2"/>
         <w:rPr>
           <w:rFonts w:cstheme="majorHAnsi"/>
         </w:rPr>
@@ -4841,7 +4680,7 @@
     </w:p>
     <w:p>
       <w:pPr>
-        <w:pStyle w:val="Heading2"/>
+        <w:pStyle w:val="Ttulo2"/>
         <w:rPr>
           <w:rFonts w:cstheme="majorHAnsi"/>
         </w:rPr>
@@ -4896,7 +4735,7 @@
     <w:p/>
     <w:p>
       <w:pPr>
-        <w:pStyle w:val="Heading1"/>
+        <w:pStyle w:val="Ttulo1"/>
         <w:tabs>
           <w:tab w:val="left" w:pos="284"/>
         </w:tabs>
@@ -4932,7 +4771,7 @@
     </w:p>
     <w:p>
       <w:pPr>
-        <w:pStyle w:val="Heading2"/>
+        <w:pStyle w:val="Ttulo2"/>
         <w:rPr>
           <w:rFonts w:cstheme="majorHAnsi"/>
         </w:rPr>
@@ -4957,7 +4796,7 @@
     </w:p>
     <w:p>
       <w:pPr>
-        <w:pStyle w:val="Heading2"/>
+        <w:pStyle w:val="Ttulo2"/>
         <w:rPr>
           <w:rFonts w:cstheme="majorHAnsi"/>
         </w:rPr>
@@ -5379,7 +5218,7 @@
     <w:bookmarkEnd w:id="7"/>
     <w:p>
       <w:pPr>
-        <w:pStyle w:val="Heading2"/>
+        <w:pStyle w:val="Ttulo2"/>
         <w:rPr>
           <w:rFonts w:cstheme="majorHAnsi"/>
         </w:rPr>
@@ -5455,7 +5294,7 @@
     </w:p>
     <w:p>
       <w:pPr>
-        <w:pStyle w:val="Heading2"/>
+        <w:pStyle w:val="Ttulo2"/>
         <w:rPr>
           <w:rFonts w:cstheme="majorHAnsi"/>
         </w:rPr>
@@ -5480,7 +5319,7 @@
     </w:p>
     <w:p>
       <w:pPr>
-        <w:pStyle w:val="Heading2"/>
+        <w:pStyle w:val="Ttulo2"/>
         <w:rPr>
           <w:rFonts w:cstheme="majorHAnsi"/>
         </w:rPr>
@@ -5555,7 +5394,7 @@
     </w:p>
     <w:p>
       <w:pPr>
-        <w:pStyle w:val="Heading1"/>
+        <w:pStyle w:val="Ttulo1"/>
       </w:pPr>
       <w:r>
         <w:lastRenderedPageBreak/>
@@ -5573,7 +5412,7 @@
     </w:p>
     <w:p>
       <w:pPr>
-        <w:pStyle w:val="Heading2"/>
+        <w:pStyle w:val="Ttulo2"/>
         <w:rPr>
           <w:rFonts w:cstheme="majorHAnsi"/>
         </w:rPr>
@@ -5598,7 +5437,7 @@
     </w:p>
     <w:p>
       <w:pPr>
-        <w:pStyle w:val="Heading2"/>
+        <w:pStyle w:val="Ttulo2"/>
         <w:rPr>
           <w:rFonts w:cstheme="majorHAnsi"/>
         </w:rPr>
@@ -5623,7 +5462,7 @@
     </w:p>
     <w:p>
       <w:pPr>
-        <w:pStyle w:val="Heading2"/>
+        <w:pStyle w:val="Ttulo2"/>
         <w:rPr>
           <w:rFonts w:cstheme="majorHAnsi"/>
         </w:rPr>
@@ -5648,7 +5487,7 @@
     </w:p>
     <w:p>
       <w:pPr>
-        <w:pStyle w:val="Heading2"/>
+        <w:pStyle w:val="Ttulo2"/>
         <w:rPr>
           <w:rFonts w:cstheme="majorHAnsi"/>
         </w:rPr>
@@ -5708,7 +5547,7 @@
     </w:p>
     <w:p>
       <w:pPr>
-        <w:pStyle w:val="Heading2"/>
+        <w:pStyle w:val="Ttulo2"/>
         <w:rPr>
           <w:rFonts w:cstheme="majorHAnsi"/>
         </w:rPr>
@@ -5761,7 +5600,7 @@
     </w:p>
     <w:p>
       <w:pPr>
-        <w:pStyle w:val="Heading1"/>
+        <w:pStyle w:val="Ttulo1"/>
         <w:tabs>
           <w:tab w:val="left" w:pos="284"/>
         </w:tabs>
@@ -5797,7 +5636,7 @@
     </w:p>
     <w:p>
       <w:pPr>
-        <w:pStyle w:val="Heading2"/>
+        <w:pStyle w:val="Ttulo2"/>
         <w:rPr>
           <w:rFonts w:cstheme="majorHAnsi"/>
         </w:rPr>
@@ -5822,7 +5661,7 @@
     </w:p>
     <w:p>
       <w:pPr>
-        <w:pStyle w:val="Heading2"/>
+        <w:pStyle w:val="Ttulo2"/>
         <w:rPr>
           <w:rFonts w:cstheme="majorHAnsi"/>
         </w:rPr>
@@ -5847,7 +5686,7 @@
     </w:p>
     <w:p>
       <w:pPr>
-        <w:pStyle w:val="Heading2"/>
+        <w:pStyle w:val="Ttulo2"/>
         <w:rPr>
           <w:rFonts w:cstheme="majorHAnsi"/>
         </w:rPr>
@@ -5872,7 +5711,7 @@
     </w:p>
     <w:p>
       <w:pPr>
-        <w:pStyle w:val="Heading2"/>
+        <w:pStyle w:val="Ttulo2"/>
         <w:rPr>
           <w:rFonts w:cstheme="majorHAnsi"/>
         </w:rPr>
@@ -5897,7 +5736,7 @@
     </w:p>
     <w:p>
       <w:pPr>
-        <w:pStyle w:val="Heading2"/>
+        <w:pStyle w:val="Ttulo2"/>
         <w:rPr>
           <w:rFonts w:cstheme="majorHAnsi"/>
         </w:rPr>
@@ -5985,7 +5824,7 @@
     </w:p>
     <w:p>
       <w:pPr>
-        <w:pStyle w:val="Heading1"/>
+        <w:pStyle w:val="Ttulo1"/>
         <w:tabs>
           <w:tab w:val="left" w:pos="284"/>
         </w:tabs>
@@ -6021,7 +5860,7 @@
     </w:p>
     <w:p>
       <w:pPr>
-        <w:pStyle w:val="Heading2"/>
+        <w:pStyle w:val="Ttulo2"/>
         <w:rPr>
           <w:rFonts w:cstheme="majorHAnsi"/>
         </w:rPr>
@@ -6215,7 +6054,7 @@
     </w:p>
     <w:p>
       <w:pPr>
-        <w:pStyle w:val="Heading2"/>
+        <w:pStyle w:val="Ttulo2"/>
         <w:rPr>
           <w:rFonts w:cstheme="majorHAnsi"/>
         </w:rPr>
@@ -6240,7 +6079,7 @@
     </w:p>
     <w:p>
       <w:pPr>
-        <w:pStyle w:val="Heading2"/>
+        <w:pStyle w:val="Ttulo2"/>
         <w:rPr>
           <w:rFonts w:cstheme="majorHAnsi"/>
         </w:rPr>
@@ -6307,7 +6146,7 @@
     </w:p>
     <w:p>
       <w:pPr>
-        <w:pStyle w:val="Heading2"/>
+        <w:pStyle w:val="Ttulo2"/>
         <w:rPr>
           <w:rFonts w:cstheme="majorHAnsi"/>
         </w:rPr>
@@ -6332,7 +6171,7 @@
     </w:p>
     <w:p>
       <w:pPr>
-        <w:pStyle w:val="Heading2"/>
+        <w:pStyle w:val="Ttulo2"/>
         <w:rPr>
           <w:rFonts w:cstheme="majorHAnsi"/>
         </w:rPr>
@@ -6414,7 +6253,7 @@
     </w:p>
     <w:p>
       <w:pPr>
-        <w:pStyle w:val="Heading1"/>
+        <w:pStyle w:val="Ttulo1"/>
         <w:tabs>
           <w:tab w:val="left" w:pos="284"/>
         </w:tabs>
@@ -6450,7 +6289,7 @@
     </w:p>
     <w:p>
       <w:pPr>
-        <w:pStyle w:val="Heading2"/>
+        <w:pStyle w:val="Ttulo2"/>
         <w:rPr>
           <w:rFonts w:cstheme="majorHAnsi"/>
         </w:rPr>
@@ -6475,7 +6314,7 @@
     </w:p>
     <w:p>
       <w:pPr>
-        <w:pStyle w:val="Heading2"/>
+        <w:pStyle w:val="Ttulo2"/>
         <w:rPr>
           <w:rFonts w:cstheme="majorHAnsi"/>
         </w:rPr>
@@ -6695,7 +6534,7 @@
     </w:p>
     <w:p>
       <w:pPr>
-        <w:pStyle w:val="Heading2"/>
+        <w:pStyle w:val="Ttulo2"/>
         <w:rPr>
           <w:rFonts w:cstheme="majorHAnsi"/>
         </w:rPr>
@@ -7152,7 +6991,7 @@
     </w:p>
     <w:p>
       <w:pPr>
-        <w:pStyle w:val="Heading2"/>
+        <w:pStyle w:val="Ttulo2"/>
         <w:rPr>
           <w:rFonts w:cstheme="majorHAnsi"/>
         </w:rPr>
@@ -7178,7 +7017,7 @@
     </w:p>
     <w:p>
       <w:pPr>
-        <w:pStyle w:val="Heading2"/>
+        <w:pStyle w:val="Ttulo2"/>
         <w:rPr>
           <w:rFonts w:cstheme="majorHAnsi"/>
         </w:rPr>
@@ -7263,7 +7102,7 @@
     </w:p>
     <w:p>
       <w:pPr>
-        <w:pStyle w:val="Heading1"/>
+        <w:pStyle w:val="Ttulo1"/>
         <w:tabs>
           <w:tab w:val="left" w:pos="284"/>
         </w:tabs>
@@ -7299,7 +7138,7 @@
     </w:p>
     <w:p>
       <w:pPr>
-        <w:pStyle w:val="Heading2"/>
+        <w:pStyle w:val="Ttulo2"/>
         <w:rPr>
           <w:rFonts w:cstheme="majorHAnsi"/>
         </w:rPr>
@@ -7324,7 +7163,7 @@
     </w:p>
     <w:p>
       <w:pPr>
-        <w:pStyle w:val="Heading2"/>
+        <w:pStyle w:val="Ttulo2"/>
         <w:rPr>
           <w:rFonts w:cstheme="majorHAnsi"/>
         </w:rPr>
@@ -7349,7 +7188,7 @@
     </w:p>
     <w:p>
       <w:pPr>
-        <w:pStyle w:val="Heading2"/>
+        <w:pStyle w:val="Ttulo2"/>
         <w:rPr>
           <w:rFonts w:cstheme="majorHAnsi"/>
         </w:rPr>
@@ -7374,7 +7213,7 @@
     </w:p>
     <w:p>
       <w:pPr>
-        <w:pStyle w:val="Heading2"/>
+        <w:pStyle w:val="Ttulo2"/>
         <w:rPr>
           <w:rFonts w:cstheme="majorHAnsi"/>
         </w:rPr>
@@ -7434,7 +7273,7 @@
     </w:p>
     <w:p>
       <w:pPr>
-        <w:pStyle w:val="Heading2"/>
+        <w:pStyle w:val="Ttulo2"/>
         <w:rPr>
           <w:rFonts w:cstheme="majorHAnsi"/>
         </w:rPr>
@@ -7549,7 +7388,7 @@
     <w:lvl w:ilvl="0">
       <w:start w:val="1"/>
       <w:numFmt w:val="decimal"/>
-      <w:pStyle w:val="ListNumber"/>
+      <w:pStyle w:val="Listaconnmeros"/>
       <w:lvlText w:val="%1."/>
       <w:lvlJc w:val="left"/>
       <w:pPr>
@@ -7773,7 +7612,7 @@
     <w:lvl w:ilvl="0" w:tplc="391EA46E">
       <w:start w:val="1"/>
       <w:numFmt w:val="decimal"/>
-      <w:pStyle w:val="ListParagraph"/>
+      <w:pStyle w:val="Prrafodelista"/>
       <w:lvlText w:val="%1)"/>
       <w:lvlJc w:val="left"/>
       <w:pPr>
@@ -8677,11 +8516,11 @@
       <w:lang w:val="en-GB"/>
     </w:rPr>
   </w:style>
-  <w:style w:type="paragraph" w:styleId="Heading1">
+  <w:style w:type="paragraph" w:styleId="Ttulo1">
     <w:name w:val="heading 1"/>
     <w:basedOn w:val="Normal"/>
     <w:next w:val="Normal"/>
-    <w:link w:val="Heading1Char"/>
+    <w:link w:val="Ttulo1Car"/>
     <w:uiPriority w:val="9"/>
     <w:qFormat/>
     <w:rsid w:val="005559E5"/>
@@ -8709,11 +8548,11 @@
       <w14:ligatures w14:val="none"/>
     </w:rPr>
   </w:style>
-  <w:style w:type="paragraph" w:styleId="Heading2">
+  <w:style w:type="paragraph" w:styleId="Ttulo2">
     <w:name w:val="heading 2"/>
     <w:basedOn w:val="Normal"/>
     <w:next w:val="Normal"/>
-    <w:link w:val="Heading2Char"/>
+    <w:link w:val="Ttulo2Car"/>
     <w:uiPriority w:val="9"/>
     <w:unhideWhenUsed/>
     <w:qFormat/>
@@ -8737,11 +8576,11 @@
       <w14:ligatures w14:val="none"/>
     </w:rPr>
   </w:style>
-  <w:style w:type="paragraph" w:styleId="Heading3">
+  <w:style w:type="paragraph" w:styleId="Ttulo3">
     <w:name w:val="heading 3"/>
     <w:basedOn w:val="Normal"/>
     <w:next w:val="Normal"/>
-    <w:link w:val="Heading3Char"/>
+    <w:link w:val="Ttulo3Car"/>
     <w:uiPriority w:val="9"/>
     <w:unhideWhenUsed/>
     <w:rsid w:val="00F772E9"/>
@@ -8756,13 +8595,13 @@
       <w:color w:val="1F3763" w:themeColor="accent1" w:themeShade="7F"/>
     </w:rPr>
   </w:style>
-  <w:style w:type="character" w:default="1" w:styleId="DefaultParagraphFont">
+  <w:style w:type="character" w:default="1" w:styleId="Fuentedeprrafopredeter">
     <w:name w:val="Default Paragraph Font"/>
     <w:uiPriority w:val="1"/>
     <w:semiHidden/>
     <w:unhideWhenUsed/>
   </w:style>
-  <w:style w:type="table" w:default="1" w:styleId="TableNormal">
+  <w:style w:type="table" w:default="1" w:styleId="Tablanormal">
     <w:name w:val="Normal Table"/>
     <w:uiPriority w:val="99"/>
     <w:semiHidden/>
@@ -8777,16 +8616,16 @@
       </w:tblCellMar>
     </w:tblPr>
   </w:style>
-  <w:style w:type="numbering" w:default="1" w:styleId="NoList">
+  <w:style w:type="numbering" w:default="1" w:styleId="Sinlista">
     <w:name w:val="No List"/>
     <w:uiPriority w:val="99"/>
     <w:semiHidden/>
     <w:unhideWhenUsed/>
   </w:style>
-  <w:style w:type="character" w:customStyle="1" w:styleId="Heading1Char">
-    <w:name w:val="Heading 1 Char"/>
-    <w:basedOn w:val="DefaultParagraphFont"/>
-    <w:link w:val="Heading1"/>
+  <w:style w:type="character" w:customStyle="1" w:styleId="Ttulo1Car">
+    <w:name w:val="Título 1 Car"/>
+    <w:basedOn w:val="Fuentedeprrafopredeter"/>
+    <w:link w:val="Ttulo1"/>
     <w:uiPriority w:val="9"/>
     <w:rsid w:val="005559E5"/>
     <w:rPr>
@@ -8800,10 +8639,10 @@
       <w14:ligatures w14:val="none"/>
     </w:rPr>
   </w:style>
-  <w:style w:type="character" w:customStyle="1" w:styleId="Heading2Char">
-    <w:name w:val="Heading 2 Char"/>
-    <w:basedOn w:val="DefaultParagraphFont"/>
-    <w:link w:val="Heading2"/>
+  <w:style w:type="character" w:customStyle="1" w:styleId="Ttulo2Car">
+    <w:name w:val="Título 2 Car"/>
+    <w:basedOn w:val="Fuentedeprrafopredeter"/>
+    <w:link w:val="Ttulo2"/>
     <w:uiPriority w:val="9"/>
     <w:rsid w:val="00F772E9"/>
     <w:rPr>
@@ -8842,9 +8681,9 @@
       <w14:ligatures w14:val="none"/>
     </w:rPr>
   </w:style>
-  <w:style w:type="paragraph" w:styleId="ListParagraph">
+  <w:style w:type="paragraph" w:styleId="Prrafodelista">
     <w:name w:val="List Paragraph"/>
-    <w:basedOn w:val="ListNumber"/>
+    <w:basedOn w:val="Listaconnmeros"/>
     <w:uiPriority w:val="34"/>
     <w:rsid w:val="00F772E9"/>
     <w:pPr>
@@ -8863,7 +8702,7 @@
   </w:style>
   <w:style w:type="paragraph" w:customStyle="1" w:styleId="Prrafodesublista">
     <w:name w:val="Párrafo de sublista"/>
-    <w:basedOn w:val="ListParagraph"/>
+    <w:basedOn w:val="Prrafodelista"/>
     <w:qFormat/>
     <w:rsid w:val="00A64124"/>
     <w:pPr>
@@ -8880,7 +8719,7 @@
       <w:rFonts w:eastAsia="Courier New" w:cs="Courier New"/>
     </w:rPr>
   </w:style>
-  <w:style w:type="paragraph" w:styleId="NoSpacing">
+  <w:style w:type="paragraph" w:styleId="Sinespaciado">
     <w:name w:val="No Spacing"/>
     <w:uiPriority w:val="1"/>
     <w:rsid w:val="00F772E9"/>
@@ -8894,9 +8733,9 @@
       <w14:ligatures w14:val="none"/>
     </w:rPr>
   </w:style>
-  <w:style w:type="character" w:styleId="Strong">
+  <w:style w:type="character" w:styleId="Textoennegrita">
     <w:name w:val="Strong"/>
-    <w:basedOn w:val="DefaultParagraphFont"/>
+    <w:basedOn w:val="Fuentedeprrafopredeter"/>
     <w:uiPriority w:val="22"/>
     <w:qFormat/>
     <w:rsid w:val="00F772E9"/>
@@ -8905,9 +8744,9 @@
       <w:bCs/>
     </w:rPr>
   </w:style>
-  <w:style w:type="character" w:styleId="CommentReference">
+  <w:style w:type="character" w:styleId="Refdecomentario">
     <w:name w:val="annotation reference"/>
-    <w:basedOn w:val="DefaultParagraphFont"/>
+    <w:basedOn w:val="Fuentedeprrafopredeter"/>
     <w:uiPriority w:val="99"/>
     <w:semiHidden/>
     <w:unhideWhenUsed/>
@@ -8917,10 +8756,10 @@
       <w:szCs w:val="16"/>
     </w:rPr>
   </w:style>
-  <w:style w:type="paragraph" w:styleId="CommentText">
+  <w:style w:type="paragraph" w:styleId="Textocomentario">
     <w:name w:val="annotation text"/>
     <w:basedOn w:val="Normal"/>
-    <w:link w:val="CommentTextChar"/>
+    <w:link w:val="TextocomentarioCar"/>
     <w:uiPriority w:val="99"/>
     <w:unhideWhenUsed/>
     <w:rsid w:val="00F772E9"/>
@@ -8929,10 +8768,10 @@
       <w:szCs w:val="20"/>
     </w:rPr>
   </w:style>
-  <w:style w:type="character" w:customStyle="1" w:styleId="CommentTextChar">
-    <w:name w:val="Comment Text Char"/>
-    <w:basedOn w:val="DefaultParagraphFont"/>
-    <w:link w:val="CommentText"/>
+  <w:style w:type="character" w:customStyle="1" w:styleId="TextocomentarioCar">
+    <w:name w:val="Texto comentario Car"/>
+    <w:basedOn w:val="Fuentedeprrafopredeter"/>
+    <w:link w:val="Textocomentario"/>
     <w:uiPriority w:val="99"/>
     <w:rsid w:val="00F772E9"/>
     <w:rPr>
@@ -8941,11 +8780,11 @@
       <w:lang w:val="en-GB"/>
     </w:rPr>
   </w:style>
-  <w:style w:type="paragraph" w:styleId="CommentSubject">
+  <w:style w:type="paragraph" w:styleId="Asuntodelcomentario">
     <w:name w:val="annotation subject"/>
     <w:basedOn w:val="Normal"/>
     <w:next w:val="Normal"/>
-    <w:link w:val="CommentSubjectChar"/>
+    <w:link w:val="AsuntodelcomentarioCar"/>
     <w:uiPriority w:val="99"/>
     <w:semiHidden/>
     <w:unhideWhenUsed/>
@@ -8957,10 +8796,10 @@
       <w:szCs w:val="20"/>
     </w:rPr>
   </w:style>
-  <w:style w:type="character" w:customStyle="1" w:styleId="CommentSubjectChar">
-    <w:name w:val="Comment Subject Char"/>
-    <w:basedOn w:val="DefaultParagraphFont"/>
-    <w:link w:val="CommentSubject"/>
+  <w:style w:type="character" w:customStyle="1" w:styleId="AsuntodelcomentarioCar">
+    <w:name w:val="Asunto del comentario Car"/>
+    <w:basedOn w:val="Fuentedeprrafopredeter"/>
+    <w:link w:val="Asuntodelcomentario"/>
     <w:uiPriority w:val="99"/>
     <w:semiHidden/>
     <w:rsid w:val="00F772E9"/>
@@ -8972,9 +8811,9 @@
       <w:lang w:val="en-GB"/>
     </w:rPr>
   </w:style>
-  <w:style w:type="character" w:styleId="PlaceholderText">
+  <w:style w:type="character" w:styleId="Textodelmarcadordeposicin">
     <w:name w:val="Placeholder Text"/>
-    <w:basedOn w:val="DefaultParagraphFont"/>
+    <w:basedOn w:val="Fuentedeprrafopredeter"/>
     <w:uiPriority w:val="99"/>
     <w:semiHidden/>
     <w:rsid w:val="00F772E9"/>
@@ -8982,9 +8821,9 @@
       <w:color w:val="808080"/>
     </w:rPr>
   </w:style>
-  <w:style w:type="character" w:styleId="Hyperlink">
+  <w:style w:type="character" w:styleId="Hipervnculo">
     <w:name w:val="Hyperlink"/>
-    <w:basedOn w:val="DefaultParagraphFont"/>
+    <w:basedOn w:val="Fuentedeprrafopredeter"/>
     <w:uiPriority w:val="99"/>
     <w:unhideWhenUsed/>
     <w:rsid w:val="00F772E9"/>
@@ -9003,10 +8842,10 @@
       <w:spacing w:before="240" w:after="240"/>
     </w:pPr>
   </w:style>
-  <w:style w:type="character" w:customStyle="1" w:styleId="Heading3Char">
-    <w:name w:val="Heading 3 Char"/>
-    <w:basedOn w:val="DefaultParagraphFont"/>
-    <w:link w:val="Heading3"/>
+  <w:style w:type="character" w:customStyle="1" w:styleId="Ttulo3Car">
+    <w:name w:val="Título 3 Car"/>
+    <w:basedOn w:val="Fuentedeprrafopredeter"/>
+    <w:link w:val="Ttulo3"/>
     <w:uiPriority w:val="9"/>
     <w:rsid w:val="00F772E9"/>
     <w:rPr>
@@ -9017,7 +8856,7 @@
       <w:lang w:val="en-GB"/>
     </w:rPr>
   </w:style>
-  <w:style w:type="paragraph" w:styleId="List">
+  <w:style w:type="paragraph" w:styleId="Lista">
     <w:name w:val="List"/>
     <w:basedOn w:val="Normal"/>
     <w:uiPriority w:val="99"/>
@@ -9029,7 +8868,7 @@
       <w:contextualSpacing/>
     </w:pPr>
   </w:style>
-  <w:style w:type="paragraph" w:styleId="ListNumber">
+  <w:style w:type="paragraph" w:styleId="Listaconnmeros">
     <w:name w:val="List Number"/>
     <w:basedOn w:val="Normal"/>
     <w:uiPriority w:val="99"/>
@@ -9045,7 +8884,7 @@
   </w:style>
   <w:style w:type="paragraph" w:customStyle="1" w:styleId="Requirement-Body">
     <w:name w:val="Requirement - Body"/>
-    <w:basedOn w:val="List"/>
+    <w:basedOn w:val="Lista"/>
     <w:qFormat/>
     <w:rsid w:val="0089026D"/>
     <w:pPr>
@@ -9057,7 +8896,7 @@
   </w:style>
   <w:style w:type="paragraph" w:customStyle="1" w:styleId="Requirement-Header">
     <w:name w:val="Requirement - Header"/>
-    <w:basedOn w:val="List"/>
+    <w:basedOn w:val="Lista"/>
     <w:next w:val="Requirement-Body"/>
     <w:qFormat/>
     <w:rsid w:val="002D4E43"/>
@@ -9068,11 +8907,11 @@
       <w:ind w:left="567" w:hanging="567"/>
     </w:pPr>
   </w:style>
-  <w:style w:type="paragraph" w:styleId="Title">
+  <w:style w:type="paragraph" w:styleId="Ttulo">
     <w:name w:val="Title"/>
     <w:basedOn w:val="Normal"/>
     <w:next w:val="Normal"/>
-    <w:link w:val="TitleChar"/>
+    <w:link w:val="TtuloCar"/>
     <w:uiPriority w:val="10"/>
     <w:qFormat/>
     <w:rsid w:val="00F772E9"/>
@@ -9093,10 +8932,10 @@
       <w:szCs w:val="56"/>
     </w:rPr>
   </w:style>
-  <w:style w:type="character" w:customStyle="1" w:styleId="TitleChar">
-    <w:name w:val="Title Char"/>
-    <w:basedOn w:val="DefaultParagraphFont"/>
-    <w:link w:val="Title"/>
+  <w:style w:type="character" w:customStyle="1" w:styleId="TtuloCar">
+    <w:name w:val="Título Car"/>
+    <w:basedOn w:val="Fuentedeprrafopredeter"/>
+    <w:link w:val="Ttulo"/>
     <w:uiPriority w:val="10"/>
     <w:rsid w:val="00F772E9"/>
     <w:rPr>
@@ -9108,9 +8947,9 @@
       <w:lang w:val="en-GB"/>
     </w:rPr>
   </w:style>
-  <w:style w:type="character" w:styleId="Mention">
+  <w:style w:type="character" w:styleId="Mencionar">
     <w:name w:val="Mention"/>
-    <w:basedOn w:val="DefaultParagraphFont"/>
+    <w:basedOn w:val="Fuentedeprrafopredeter"/>
     <w:uiPriority w:val="99"/>
     <w:unhideWhenUsed/>
     <w:rsid w:val="00F772E9"/>
@@ -9147,7 +8986,7 @@
           </w:pPr>
           <w:r>
             <w:rPr>
-              <w:rStyle w:val="PlaceholderText"/>
+              <w:rStyle w:val="Textodelmarcadordeposicin"/>
             </w:rPr>
             <w:t>Haga clic o pulse aquí para escribir texto.</w:t>
           </w:r>
@@ -9176,7 +9015,7 @@
           </w:pPr>
           <w:r>
             <w:rPr>
-              <w:rStyle w:val="PlaceholderText"/>
+              <w:rStyle w:val="Textodelmarcadordeposicin"/>
             </w:rPr>
             <w:t>Haga clic o pulse aquí para escribir texto.</w:t>
           </w:r>
@@ -9205,7 +9044,7 @@
           </w:pPr>
           <w:r>
             <w:rPr>
-              <w:rStyle w:val="PlaceholderText"/>
+              <w:rStyle w:val="Textodelmarcadordeposicin"/>
             </w:rPr>
             <w:t>Haga clic o pulse aquí para escribir texto.</w:t>
           </w:r>
@@ -9234,7 +9073,7 @@
           </w:pPr>
           <w:r>
             <w:rPr>
-              <w:rStyle w:val="PlaceholderText"/>
+              <w:rStyle w:val="Textodelmarcadordeposicin"/>
             </w:rPr>
             <w:t>Haga clic o pulse aquí para escribir texto.</w:t>
           </w:r>
@@ -9263,7 +9102,7 @@
           </w:pPr>
           <w:r>
             <w:rPr>
-              <w:rStyle w:val="PlaceholderText"/>
+              <w:rStyle w:val="Textodelmarcadordeposicin"/>
             </w:rPr>
             <w:t>Haga clic o pulse aquí para escribir texto.</w:t>
           </w:r>
@@ -9292,7 +9131,7 @@
           </w:pPr>
           <w:r>
             <w:rPr>
-              <w:rStyle w:val="PlaceholderText"/>
+              <w:rStyle w:val="Textodelmarcadordeposicin"/>
             </w:rPr>
             <w:t>Haga clic o pulse aquí para escribir texto.</w:t>
           </w:r>
@@ -9321,7 +9160,7 @@
           </w:pPr>
           <w:r>
             <w:rPr>
-              <w:rStyle w:val="PlaceholderText"/>
+              <w:rStyle w:val="Textodelmarcadordeposicin"/>
             </w:rPr>
             <w:t>Haga clic o pulse aquí para escribir texto.</w:t>
           </w:r>
@@ -9350,7 +9189,7 @@
           </w:pPr>
           <w:r>
             <w:rPr>
-              <w:rStyle w:val="PlaceholderText"/>
+              <w:rStyle w:val="Textodelmarcadordeposicin"/>
             </w:rPr>
             <w:t>Haga clic o pulse aquí para escribir texto.</w:t>
           </w:r>
@@ -9379,7 +9218,7 @@
           </w:pPr>
           <w:r>
             <w:rPr>
-              <w:rStyle w:val="PlaceholderText"/>
+              <w:rStyle w:val="Textodelmarcadordeposicin"/>
             </w:rPr>
             <w:t>Haga clic o pulse aquí para escribir texto.</w:t>
           </w:r>
@@ -9408,7 +9247,7 @@
           </w:pPr>
           <w:r>
             <w:rPr>
-              <w:rStyle w:val="PlaceholderText"/>
+              <w:rStyle w:val="Textodelmarcadordeposicin"/>
             </w:rPr>
             <w:t>Haga clic o pulse aquí para escribir texto.</w:t>
           </w:r>
@@ -9437,7 +9276,7 @@
           </w:pPr>
           <w:r>
             <w:rPr>
-              <w:rStyle w:val="PlaceholderText"/>
+              <w:rStyle w:val="Textodelmarcadordeposicin"/>
             </w:rPr>
             <w:t>Haga clic o pulse aquí para escribir texto.</w:t>
           </w:r>
@@ -9466,7 +9305,7 @@
           </w:pPr>
           <w:r>
             <w:rPr>
-              <w:rStyle w:val="PlaceholderText"/>
+              <w:rStyle w:val="Textodelmarcadordeposicin"/>
             </w:rPr>
             <w:t>Haga clic o pulse aquí para escribir texto.</w:t>
           </w:r>
@@ -9495,7 +9334,7 @@
           </w:pPr>
           <w:r>
             <w:rPr>
-              <w:rStyle w:val="PlaceholderText"/>
+              <w:rStyle w:val="Textodelmarcadordeposicin"/>
             </w:rPr>
             <w:t>Haga clic o pulse aquí para escribir texto.</w:t>
           </w:r>
@@ -9524,7 +9363,7 @@
           </w:pPr>
           <w:r>
             <w:rPr>
-              <w:rStyle w:val="PlaceholderText"/>
+              <w:rStyle w:val="Textodelmarcadordeposicin"/>
             </w:rPr>
             <w:t>Haga clic o pulse aquí para escribir texto.</w:t>
           </w:r>
@@ -9553,7 +9392,7 @@
           </w:pPr>
           <w:r>
             <w:rPr>
-              <w:rStyle w:val="PlaceholderText"/>
+              <w:rStyle w:val="Textodelmarcadordeposicin"/>
             </w:rPr>
             <w:t>Haga clic o pulse aquí para escribir texto.</w:t>
           </w:r>
@@ -9582,7 +9421,7 @@
           </w:pPr>
           <w:r>
             <w:rPr>
-              <w:rStyle w:val="PlaceholderText"/>
+              <w:rStyle w:val="Textodelmarcadordeposicin"/>
             </w:rPr>
             <w:t>Haga clic o pulse aquí para escribir texto.</w:t>
           </w:r>
@@ -9611,7 +9450,7 @@
           </w:pPr>
           <w:r>
             <w:rPr>
-              <w:rStyle w:val="PlaceholderText"/>
+              <w:rStyle w:val="Textodelmarcadordeposicin"/>
             </w:rPr>
             <w:t>Haga clic o pulse aquí para escribir texto.</w:t>
           </w:r>
@@ -9640,7 +9479,7 @@
           </w:pPr>
           <w:r>
             <w:rPr>
-              <w:rStyle w:val="PlaceholderText"/>
+              <w:rStyle w:val="Textodelmarcadordeposicin"/>
             </w:rPr>
             <w:t>Haga clic o pulse aquí para escribir texto.</w:t>
           </w:r>
@@ -9669,7 +9508,7 @@
           </w:pPr>
           <w:r>
             <w:rPr>
-              <w:rStyle w:val="PlaceholderText"/>
+              <w:rStyle w:val="Textodelmarcadordeposicin"/>
             </w:rPr>
             <w:t>Haga clic o pulse aquí para escribir texto.</w:t>
           </w:r>
@@ -9698,7 +9537,7 @@
           </w:pPr>
           <w:r>
             <w:rPr>
-              <w:rStyle w:val="PlaceholderText"/>
+              <w:rStyle w:val="Textodelmarcadordeposicin"/>
             </w:rPr>
             <w:t>Haga clic o pulse aquí para escribir texto.</w:t>
           </w:r>
@@ -9727,7 +9566,7 @@
           </w:pPr>
           <w:r>
             <w:rPr>
-              <w:rStyle w:val="PlaceholderText"/>
+              <w:rStyle w:val="Textodelmarcadordeposicin"/>
             </w:rPr>
             <w:t>Haga clic o pulse aquí para escribir texto.</w:t>
           </w:r>
@@ -9756,7 +9595,7 @@
           </w:pPr>
           <w:r>
             <w:rPr>
-              <w:rStyle w:val="PlaceholderText"/>
+              <w:rStyle w:val="Textodelmarcadordeposicin"/>
             </w:rPr>
             <w:t>Haga clic o pulse aquí para escribir texto.</w:t>
           </w:r>
@@ -9785,7 +9624,7 @@
           </w:pPr>
           <w:r>
             <w:rPr>
-              <w:rStyle w:val="PlaceholderText"/>
+              <w:rStyle w:val="Textodelmarcadordeposicin"/>
             </w:rPr>
             <w:t>Haga clic o pulse aquí para escribir texto.</w:t>
           </w:r>
@@ -9814,7 +9653,7 @@
           </w:pPr>
           <w:r>
             <w:rPr>
-              <w:rStyle w:val="PlaceholderText"/>
+              <w:rStyle w:val="Textodelmarcadordeposicin"/>
             </w:rPr>
             <w:t>Haga clic o pulse aquí para escribir texto.</w:t>
           </w:r>
@@ -9843,7 +9682,7 @@
           </w:pPr>
           <w:r>
             <w:rPr>
-              <w:rStyle w:val="PlaceholderText"/>
+              <w:rStyle w:val="Textodelmarcadordeposicin"/>
             </w:rPr>
             <w:t>Haga clic o pulse aquí para escribir texto.</w:t>
           </w:r>
@@ -9872,7 +9711,7 @@
           </w:pPr>
           <w:r>
             <w:rPr>
-              <w:rStyle w:val="PlaceholderText"/>
+              <w:rStyle w:val="Textodelmarcadordeposicin"/>
             </w:rPr>
             <w:t>Haga clic o pulse aquí para escribir texto.</w:t>
           </w:r>
@@ -9901,7 +9740,7 @@
           </w:pPr>
           <w:r>
             <w:rPr>
-              <w:rStyle w:val="PlaceholderText"/>
+              <w:rStyle w:val="Textodelmarcadordeposicin"/>
             </w:rPr>
             <w:t>Haga clic o pulse aquí para escribir texto.</w:t>
           </w:r>
@@ -9930,7 +9769,7 @@
           </w:pPr>
           <w:r>
             <w:rPr>
-              <w:rStyle w:val="PlaceholderText"/>
+              <w:rStyle w:val="Textodelmarcadordeposicin"/>
             </w:rPr>
             <w:t>Haga clic o pulse aquí para escribir texto.</w:t>
           </w:r>
@@ -9959,7 +9798,7 @@
           </w:pPr>
           <w:r>
             <w:rPr>
-              <w:rStyle w:val="PlaceholderText"/>
+              <w:rStyle w:val="Textodelmarcadordeposicin"/>
             </w:rPr>
             <w:t>Haga clic o pulse aquí para escribir texto.</w:t>
           </w:r>
@@ -9988,7 +9827,7 @@
           </w:pPr>
           <w:r>
             <w:rPr>
-              <w:rStyle w:val="PlaceholderText"/>
+              <w:rStyle w:val="Textodelmarcadordeposicin"/>
             </w:rPr>
             <w:t>Haga clic o pulse aquí para escribir texto.</w:t>
           </w:r>
@@ -10017,7 +9856,7 @@
           </w:pPr>
           <w:r>
             <w:rPr>
-              <w:rStyle w:val="PlaceholderText"/>
+              <w:rStyle w:val="Textodelmarcadordeposicin"/>
             </w:rPr>
             <w:t>Haga clic o pulse aquí para escribir texto.</w:t>
           </w:r>
@@ -10046,7 +9885,7 @@
           </w:pPr>
           <w:r>
             <w:rPr>
-              <w:rStyle w:val="PlaceholderText"/>
+              <w:rStyle w:val="Textodelmarcadordeposicin"/>
             </w:rPr>
             <w:t>Haga clic o pulse aquí para escribir texto.</w:t>
           </w:r>
@@ -10075,7 +9914,7 @@
           </w:pPr>
           <w:r>
             <w:rPr>
-              <w:rStyle w:val="PlaceholderText"/>
+              <w:rStyle w:val="Textodelmarcadordeposicin"/>
             </w:rPr>
             <w:t>Haga clic o pulse aquí para escribir texto.</w:t>
           </w:r>
@@ -10104,7 +9943,7 @@
           </w:pPr>
           <w:r>
             <w:rPr>
-              <w:rStyle w:val="PlaceholderText"/>
+              <w:rStyle w:val="Textodelmarcadordeposicin"/>
             </w:rPr>
             <w:t>Haga clic o pulse aquí para escribir texto.</w:t>
           </w:r>
@@ -10133,7 +9972,7 @@
           </w:pPr>
           <w:r>
             <w:rPr>
-              <w:rStyle w:val="PlaceholderText"/>
+              <w:rStyle w:val="Textodelmarcadordeposicin"/>
             </w:rPr>
             <w:t>Haga clic o pulse aquí para escribir texto.</w:t>
           </w:r>
@@ -10162,7 +10001,7 @@
           </w:pPr>
           <w:r>
             <w:rPr>
-              <w:rStyle w:val="PlaceholderText"/>
+              <w:rStyle w:val="Textodelmarcadordeposicin"/>
             </w:rPr>
             <w:t>Haga clic o pulse aquí para escribir texto.</w:t>
           </w:r>
@@ -10191,7 +10030,7 @@
           </w:pPr>
           <w:r>
             <w:rPr>
-              <w:rStyle w:val="PlaceholderText"/>
+              <w:rStyle w:val="Textodelmarcadordeposicin"/>
             </w:rPr>
             <w:t>Haga clic o pulse aquí para escribir texto.</w:t>
           </w:r>
@@ -10220,7 +10059,7 @@
           </w:pPr>
           <w:r>
             <w:rPr>
-              <w:rStyle w:val="PlaceholderText"/>
+              <w:rStyle w:val="Textodelmarcadordeposicin"/>
             </w:rPr>
             <w:t>Haga clic o pulse aquí para escribir texto.</w:t>
           </w:r>
@@ -10249,7 +10088,7 @@
           </w:pPr>
           <w:r>
             <w:rPr>
-              <w:rStyle w:val="PlaceholderText"/>
+              <w:rStyle w:val="Textodelmarcadordeposicin"/>
             </w:rPr>
             <w:t>Haga clic o pulse aquí para escribir texto.</w:t>
           </w:r>
@@ -10278,7 +10117,7 @@
           </w:pPr>
           <w:r>
             <w:rPr>
-              <w:rStyle w:val="PlaceholderText"/>
+              <w:rStyle w:val="Textodelmarcadordeposicin"/>
             </w:rPr>
             <w:t>Haga clic o pulse aquí para escribir texto.</w:t>
           </w:r>
@@ -10307,7 +10146,7 @@
           </w:pPr>
           <w:r>
             <w:rPr>
-              <w:rStyle w:val="PlaceholderText"/>
+              <w:rStyle w:val="Textodelmarcadordeposicin"/>
             </w:rPr>
             <w:t>Haga clic o pulse aquí para escribir texto.</w:t>
           </w:r>
@@ -10336,7 +10175,7 @@
           </w:pPr>
           <w:r>
             <w:rPr>
-              <w:rStyle w:val="PlaceholderText"/>
+              <w:rStyle w:val="Textodelmarcadordeposicin"/>
             </w:rPr>
             <w:t>Haga clic o pulse aquí para escribir texto.</w:t>
           </w:r>
@@ -10365,7 +10204,7 @@
           </w:pPr>
           <w:r>
             <w:rPr>
-              <w:rStyle w:val="PlaceholderText"/>
+              <w:rStyle w:val="Textodelmarcadordeposicin"/>
             </w:rPr>
             <w:t>Haga clic o pulse aquí para escribir texto.</w:t>
           </w:r>
@@ -10394,7 +10233,7 @@
           </w:pPr>
           <w:r>
             <w:rPr>
-              <w:rStyle w:val="PlaceholderText"/>
+              <w:rStyle w:val="Textodelmarcadordeposicin"/>
             </w:rPr>
             <w:t>Haga clic o pulse aquí para escribir texto.</w:t>
           </w:r>
@@ -10423,7 +10262,7 @@
           </w:pPr>
           <w:r>
             <w:rPr>
-              <w:rStyle w:val="PlaceholderText"/>
+              <w:rStyle w:val="Textodelmarcadordeposicin"/>
             </w:rPr>
             <w:t>Haga clic o pulse aquí para escribir texto.</w:t>
           </w:r>
@@ -10452,7 +10291,7 @@
           </w:pPr>
           <w:r>
             <w:rPr>
-              <w:rStyle w:val="PlaceholderText"/>
+              <w:rStyle w:val="Textodelmarcadordeposicin"/>
             </w:rPr>
             <w:t>Haga clic o pulse aquí para escribir texto.</w:t>
           </w:r>
@@ -10481,7 +10320,7 @@
           </w:pPr>
           <w:r>
             <w:rPr>
-              <w:rStyle w:val="PlaceholderText"/>
+              <w:rStyle w:val="Textodelmarcadordeposicin"/>
             </w:rPr>
             <w:t>Haga clic o pulse aquí para escribir texto.</w:t>
           </w:r>
@@ -10510,7 +10349,7 @@
           </w:pPr>
           <w:r>
             <w:rPr>
-              <w:rStyle w:val="PlaceholderText"/>
+              <w:rStyle w:val="Textodelmarcadordeposicin"/>
             </w:rPr>
             <w:t>Haga clic o pulse aquí para escribir texto.</w:t>
           </w:r>
@@ -10539,7 +10378,7 @@
           </w:pPr>
           <w:r>
             <w:rPr>
-              <w:rStyle w:val="PlaceholderText"/>
+              <w:rStyle w:val="Textodelmarcadordeposicin"/>
             </w:rPr>
             <w:t>Haga clic o pulse aquí para escribir texto.</w:t>
           </w:r>
@@ -10568,7 +10407,7 @@
           </w:pPr>
           <w:r>
             <w:rPr>
-              <w:rStyle w:val="PlaceholderText"/>
+              <w:rStyle w:val="Textodelmarcadordeposicin"/>
             </w:rPr>
             <w:t>Haga clic o pulse aquí para escribir texto.</w:t>
           </w:r>
@@ -10597,7 +10436,7 @@
           </w:pPr>
           <w:r>
             <w:rPr>
-              <w:rStyle w:val="PlaceholderText"/>
+              <w:rStyle w:val="Textodelmarcadordeposicin"/>
             </w:rPr>
             <w:t>Haga clic o pulse aquí para escribir texto.</w:t>
           </w:r>
@@ -10626,7 +10465,7 @@
           </w:pPr>
           <w:r>
             <w:rPr>
-              <w:rStyle w:val="PlaceholderText"/>
+              <w:rStyle w:val="Textodelmarcadordeposicin"/>
             </w:rPr>
             <w:t>Haga clic o pulse aquí para escribir texto.</w:t>
           </w:r>
@@ -10655,7 +10494,7 @@
           </w:pPr>
           <w:r>
             <w:rPr>
-              <w:rStyle w:val="PlaceholderText"/>
+              <w:rStyle w:val="Textodelmarcadordeposicin"/>
             </w:rPr>
             <w:t>Haga clic o pulse aquí para escribir texto.</w:t>
           </w:r>
@@ -10684,7 +10523,7 @@
           </w:pPr>
           <w:r>
             <w:rPr>
-              <w:rStyle w:val="PlaceholderText"/>
+              <w:rStyle w:val="Textodelmarcadordeposicin"/>
             </w:rPr>
             <w:t>Haga clic o pulse aquí para escribir texto.</w:t>
           </w:r>
@@ -10713,7 +10552,7 @@
           </w:pPr>
           <w:r>
             <w:rPr>
-              <w:rStyle w:val="PlaceholderText"/>
+              <w:rStyle w:val="Textodelmarcadordeposicin"/>
             </w:rPr>
             <w:t>Haga clic o pulse aquí para escribir texto.</w:t>
           </w:r>
@@ -10742,7 +10581,7 @@
           </w:pPr>
           <w:r>
             <w:rPr>
-              <w:rStyle w:val="PlaceholderText"/>
+              <w:rStyle w:val="Textodelmarcadordeposicin"/>
             </w:rPr>
             <w:t>Haga clic o pulse aquí para escribir texto.</w:t>
           </w:r>
@@ -10771,7 +10610,7 @@
           </w:pPr>
           <w:r>
             <w:rPr>
-              <w:rStyle w:val="PlaceholderText"/>
+              <w:rStyle w:val="Textodelmarcadordeposicin"/>
             </w:rPr>
             <w:t>Haga clic o pulse aquí para escribir texto.</w:t>
           </w:r>
@@ -10800,7 +10639,7 @@
           </w:pPr>
           <w:r>
             <w:rPr>
-              <w:rStyle w:val="PlaceholderText"/>
+              <w:rStyle w:val="Textodelmarcadordeposicin"/>
             </w:rPr>
             <w:t>Haga clic o pulse aquí para escribir texto.</w:t>
           </w:r>
@@ -10829,7 +10668,7 @@
           </w:pPr>
           <w:r>
             <w:rPr>
-              <w:rStyle w:val="PlaceholderText"/>
+              <w:rStyle w:val="Textodelmarcadordeposicin"/>
             </w:rPr>
             <w:t>Haga clic o pulse aquí para escribir texto.</w:t>
           </w:r>
@@ -10858,7 +10697,7 @@
           </w:pPr>
           <w:r>
             <w:rPr>
-              <w:rStyle w:val="PlaceholderText"/>
+              <w:rStyle w:val="Textodelmarcadordeposicin"/>
             </w:rPr>
             <w:t>Haga clic o pulse aquí para escribir texto.</w:t>
           </w:r>
@@ -10887,7 +10726,7 @@
           </w:pPr>
           <w:r>
             <w:rPr>
-              <w:rStyle w:val="PlaceholderText"/>
+              <w:rStyle w:val="Textodelmarcadordeposicin"/>
             </w:rPr>
             <w:t>Haga clic o pulse aquí para escribir texto.</w:t>
           </w:r>
@@ -10916,7 +10755,7 @@
           </w:pPr>
           <w:r>
             <w:rPr>
-              <w:rStyle w:val="PlaceholderText"/>
+              <w:rStyle w:val="Textodelmarcadordeposicin"/>
             </w:rPr>
             <w:t>Haga clic o pulse aquí para escribir texto.</w:t>
           </w:r>
@@ -10945,7 +10784,7 @@
           </w:pPr>
           <w:r>
             <w:rPr>
-              <w:rStyle w:val="PlaceholderText"/>
+              <w:rStyle w:val="Textodelmarcadordeposicin"/>
             </w:rPr>
             <w:t>Haga clic o pulse aquí para escribir texto.</w:t>
           </w:r>
@@ -10974,7 +10813,7 @@
           </w:pPr>
           <w:r>
             <w:rPr>
-              <w:rStyle w:val="PlaceholderText"/>
+              <w:rStyle w:val="Textodelmarcadordeposicin"/>
             </w:rPr>
             <w:t>Haga clic o pulse aquí para escribir texto.</w:t>
           </w:r>
@@ -11003,7 +10842,7 @@
           </w:pPr>
           <w:r>
             <w:rPr>
-              <w:rStyle w:val="PlaceholderText"/>
+              <w:rStyle w:val="Textodelmarcadordeposicin"/>
             </w:rPr>
             <w:t>Haga clic o pulse aquí para escribir texto.</w:t>
           </w:r>
@@ -11032,7 +10871,7 @@
           </w:pPr>
           <w:r>
             <w:rPr>
-              <w:rStyle w:val="PlaceholderText"/>
+              <w:rStyle w:val="Textodelmarcadordeposicin"/>
             </w:rPr>
             <w:t>Haga clic o pulse aquí para escribir texto.</w:t>
           </w:r>
@@ -11061,7 +10900,7 @@
           </w:pPr>
           <w:r>
             <w:rPr>
-              <w:rStyle w:val="PlaceholderText"/>
+              <w:rStyle w:val="Textodelmarcadordeposicin"/>
             </w:rPr>
             <w:t>Haga clic o pulse aquí para escribir texto.</w:t>
           </w:r>
@@ -11090,7 +10929,7 @@
           </w:pPr>
           <w:r>
             <w:rPr>
-              <w:rStyle w:val="PlaceholderText"/>
+              <w:rStyle w:val="Textodelmarcadordeposicin"/>
             </w:rPr>
             <w:t>Haga clic o pulse aquí para escribir texto.</w:t>
           </w:r>
@@ -11119,7 +10958,7 @@
           </w:pPr>
           <w:r>
             <w:rPr>
-              <w:rStyle w:val="PlaceholderText"/>
+              <w:rStyle w:val="Textodelmarcadordeposicin"/>
             </w:rPr>
             <w:t>Haga clic o pulse aquí para escribir texto.</w:t>
           </w:r>
@@ -11297,6 +11136,7 @@
     <w:rsid w:val="00765401"/>
     <w:rsid w:val="0077761D"/>
     <w:rsid w:val="00790E22"/>
+    <w:rsid w:val="007E39EA"/>
     <w:rsid w:val="00802250"/>
     <w:rsid w:val="0082287A"/>
     <w:rsid w:val="008B1087"/>
@@ -11315,6 +11155,7 @@
     <w:rsid w:val="00A73E76"/>
     <w:rsid w:val="00AC1FAB"/>
     <w:rsid w:val="00B55352"/>
+    <w:rsid w:val="00B92914"/>
     <w:rsid w:val="00BB0EAB"/>
     <w:rsid w:val="00C17266"/>
     <w:rsid w:val="00C63AB0"/>
@@ -11760,13 +11601,13 @@
     <w:name w:val="Normal"/>
     <w:qFormat/>
   </w:style>
-  <w:style w:type="character" w:default="1" w:styleId="DefaultParagraphFont">
+  <w:style w:type="character" w:default="1" w:styleId="Fuentedeprrafopredeter">
     <w:name w:val="Default Paragraph Font"/>
     <w:uiPriority w:val="1"/>
     <w:semiHidden/>
     <w:unhideWhenUsed/>
   </w:style>
-  <w:style w:type="table" w:default="1" w:styleId="TableNormal">
+  <w:style w:type="table" w:default="1" w:styleId="Tablanormal">
     <w:name w:val="Normal Table"/>
     <w:uiPriority w:val="99"/>
     <w:semiHidden/>
@@ -11781,15 +11622,15 @@
       </w:tblCellMar>
     </w:tblPr>
   </w:style>
-  <w:style w:type="numbering" w:default="1" w:styleId="NoList">
+  <w:style w:type="numbering" w:default="1" w:styleId="Sinlista">
     <w:name w:val="No List"/>
     <w:uiPriority w:val="99"/>
     <w:semiHidden/>
     <w:unhideWhenUsed/>
   </w:style>
-  <w:style w:type="character" w:styleId="PlaceholderText">
+  <w:style w:type="character" w:styleId="Textodelmarcadordeposicin">
     <w:name w:val="Placeholder Text"/>
-    <w:basedOn w:val="DefaultParagraphFont"/>
+    <w:basedOn w:val="Fuentedeprrafopredeter"/>
     <w:uiPriority w:val="99"/>
     <w:semiHidden/>
     <w:rsid w:val="0004198E"/>

</xml_diff>